<commit_message>
added info to Mandat
</commit_message>
<xml_diff>
--- a/C61/sprint0/doc/Mandat.docx
+++ b/C61/sprint0/doc/Mandat.docx
@@ -1,24 +1,23 @@
 
 <file path=word/document.xml><?xml version="1.0" encoding="utf-8"?>
-<w:document xmlns:wpc="http://schemas.microsoft.com/office/word/2010/wordprocessingCanvas" xmlns:cx="http://schemas.microsoft.com/office/drawing/2014/chartex" xmlns:cx1="http://schemas.microsoft.com/office/drawing/2015/9/8/chartex" xmlns:cx2="http://schemas.microsoft.com/office/drawing/2015/10/21/chartex" xmlns:cx3="http://schemas.microsoft.com/office/drawing/2016/5/9/chartex" xmlns:cx4="http://schemas.microsoft.com/office/drawing/2016/5/10/chartex" xmlns:cx5="http://schemas.microsoft.com/office/drawing/2016/5/11/chartex" xmlns:cx6="http://schemas.microsoft.com/office/drawing/2016/5/12/chartex" xmlns:cx7="http://schemas.microsoft.com/office/drawing/2016/5/13/chartex" xmlns:cx8="http://schemas.microsoft.com/office/drawing/2016/5/14/chartex" xmlns:mc="http://schemas.openxmlformats.org/markup-compatibility/2006" xmlns:aink="http://schemas.microsoft.com/office/drawing/2016/ink" xmlns:am3d="http://schemas.microsoft.com/office/drawing/2017/model3d" xmlns:o="urn:schemas-microsoft-com:office:office" xmlns:r="http://schemas.openxmlformats.org/officeDocument/2006/relationships" xmlns:m="http://schemas.openxmlformats.org/officeDocument/2006/math" xmlns:v="urn:schemas-microsoft-com:vml" xmlns:wp14="http://schemas.microsoft.com/office/word/2010/wordprocessingDrawing" xmlns:wp="http://schemas.openxmlformats.org/drawingml/2006/wordprocessingDrawing" xmlns:w10="urn:schemas-microsoft-com:office:word" xmlns:w="http://schemas.openxmlformats.org/wordprocessingml/2006/main" xmlns:w14="http://schemas.microsoft.com/office/word/2010/wordml" xmlns:w15="http://schemas.microsoft.com/office/word/2012/wordml" xmlns:w16cex="http://schemas.microsoft.com/office/word/2018/wordml/cex" xmlns:w16cid="http://schemas.microsoft.com/office/word/2016/wordml/cid" xmlns:w16="http://schemas.microsoft.com/office/word/2018/wordml" xmlns:w16sdtdh="http://schemas.microsoft.com/office/word/2020/wordml/sdtdatahash" xmlns:w16se="http://schemas.microsoft.com/office/word/2015/wordml/symex" xmlns:wpg="http://schemas.microsoft.com/office/word/2010/wordprocessingGroup" xmlns:wpi="http://schemas.microsoft.com/office/word/2010/wordprocessingInk" xmlns:wne="http://schemas.microsoft.com/office/word/2006/wordml" xmlns:wps="http://schemas.microsoft.com/office/word/2010/wordprocessingShape" mc:Ignorable="w14 w15 w16se w16cid w16 w16cex w16sdtdh wp14">
+<w:document xmlns:wpc="http://schemas.microsoft.com/office/word/2010/wordprocessingCanvas" xmlns:cx="http://schemas.microsoft.com/office/drawing/2014/chartex" xmlns:cx1="http://schemas.microsoft.com/office/drawing/2015/9/8/chartex" xmlns:cx2="http://schemas.microsoft.com/office/drawing/2015/10/21/chartex" xmlns:cx3="http://schemas.microsoft.com/office/drawing/2016/5/9/chartex" xmlns:cx4="http://schemas.microsoft.com/office/drawing/2016/5/10/chartex" xmlns:cx5="http://schemas.microsoft.com/office/drawing/2016/5/11/chartex" xmlns:cx6="http://schemas.microsoft.com/office/drawing/2016/5/12/chartex" xmlns:cx7="http://schemas.microsoft.com/office/drawing/2016/5/13/chartex" xmlns:cx8="http://schemas.microsoft.com/office/drawing/2016/5/14/chartex" xmlns:mc="http://schemas.openxmlformats.org/markup-compatibility/2006" xmlns:aink="http://schemas.microsoft.com/office/drawing/2016/ink" xmlns:am3d="http://schemas.microsoft.com/office/drawing/2017/model3d" xmlns:o="urn:schemas-microsoft-com:office:office" xmlns:oel="http://schemas.microsoft.com/office/2019/extlst" xmlns:r="http://schemas.openxmlformats.org/officeDocument/2006/relationships" xmlns:m="http://schemas.openxmlformats.org/officeDocument/2006/math" xmlns:v="urn:schemas-microsoft-com:vml" xmlns:wp14="http://schemas.microsoft.com/office/word/2010/wordprocessingDrawing" xmlns:wp="http://schemas.openxmlformats.org/drawingml/2006/wordprocessingDrawing" xmlns:w10="urn:schemas-microsoft-com:office:word" xmlns:w="http://schemas.openxmlformats.org/wordprocessingml/2006/main" xmlns:w14="http://schemas.microsoft.com/office/word/2010/wordml" xmlns:w15="http://schemas.microsoft.com/office/word/2012/wordml" xmlns:w16cex="http://schemas.microsoft.com/office/word/2018/wordml/cex" xmlns:w16cid="http://schemas.microsoft.com/office/word/2016/wordml/cid" xmlns:w16="http://schemas.microsoft.com/office/word/2018/wordml" xmlns:w16sdtdh="http://schemas.microsoft.com/office/word/2020/wordml/sdtdatahash" xmlns:w16se="http://schemas.microsoft.com/office/word/2015/wordml/symex" xmlns:wpg="http://schemas.microsoft.com/office/word/2010/wordprocessingGroup" xmlns:wpi="http://schemas.microsoft.com/office/word/2010/wordprocessingInk" xmlns:wne="http://schemas.microsoft.com/office/word/2006/wordml" xmlns:wps="http://schemas.microsoft.com/office/word/2010/wordprocessingShape" mc:Ignorable="w14 w15 w16se w16cid w16 w16cex w16sdtdh wp14">
   <w:body>
     <w:p>
       <w:pPr>
-        <w:pStyle w:val="Titre"/>
-        <w:rPr>
-          <w:lang w:val="en-US"/>
-        </w:rPr>
+        <w:pStyle w:val="Title"/>
       </w:pPr>
-      <w:r>
-        <w:rPr>
-          <w:lang w:val="en-US"/>
-        </w:rPr>
-        <w:t>Mythic Ranchers</w:t>
+      <w:proofErr w:type="spellStart"/>
+      <w:r>
+        <w:t>Mythic</w:t>
+      </w:r>
+      <w:proofErr w:type="spellEnd"/>
+      <w:r>
+        <w:t xml:space="preserve"> Ranchers</w:t>
       </w:r>
     </w:p>
     <w:p>
       <w:pPr>
-        <w:pStyle w:val="Sous-titre"/>
+        <w:pStyle w:val="Subtitle"/>
       </w:pPr>
       <w:r>
         <w:t>Projet synthèse Matei Pelletier et Christophe Auclair</w:t>
@@ -30,7 +29,7 @@
     <w:p>
       <w:pPr>
         <w:rPr>
-          <w:rStyle w:val="lev"/>
+          <w:rStyle w:val="Strong"/>
           <w:sz w:val="28"/>
           <w:szCs w:val="28"/>
           <w:u w:val="single"/>
@@ -38,7 +37,7 @@
       </w:pPr>
       <w:r>
         <w:rPr>
-          <w:rStyle w:val="lev"/>
+          <w:rStyle w:val="Strong"/>
           <w:sz w:val="28"/>
           <w:szCs w:val="28"/>
           <w:u w:val="single"/>
@@ -49,7 +48,7 @@
     <w:p>
       <w:pPr>
         <w:rPr>
-          <w:rStyle w:val="lev"/>
+          <w:rStyle w:val="Strong"/>
           <w:b w:val="0"/>
           <w:bCs w:val="0"/>
           <w:sz w:val="24"/>
@@ -58,7 +57,7 @@
       </w:pPr>
       <w:r>
         <w:rPr>
-          <w:rStyle w:val="lev"/>
+          <w:rStyle w:val="Strong"/>
           <w:b w:val="0"/>
           <w:bCs w:val="0"/>
           <w:sz w:val="24"/>
@@ -69,7 +68,7 @@
       <w:proofErr w:type="spellStart"/>
       <w:r>
         <w:rPr>
-          <w:rStyle w:val="lev"/>
+          <w:rStyle w:val="Strong"/>
           <w:b w:val="0"/>
           <w:bCs w:val="0"/>
           <w:sz w:val="24"/>
@@ -80,7 +79,7 @@
       <w:proofErr w:type="spellEnd"/>
       <w:r>
         <w:rPr>
-          <w:rStyle w:val="lev"/>
+          <w:rStyle w:val="Strong"/>
           <w:b w:val="0"/>
           <w:bCs w:val="0"/>
           <w:sz w:val="24"/>
@@ -91,7 +90,7 @@
       <w:proofErr w:type="spellStart"/>
       <w:r>
         <w:rPr>
-          <w:rStyle w:val="lev"/>
+          <w:rStyle w:val="Strong"/>
           <w:b w:val="0"/>
           <w:bCs w:val="0"/>
           <w:sz w:val="24"/>
@@ -102,7 +101,7 @@
       <w:proofErr w:type="spellEnd"/>
       <w:r>
         <w:rPr>
-          <w:rStyle w:val="lev"/>
+          <w:rStyle w:val="Strong"/>
           <w:b w:val="0"/>
           <w:bCs w:val="0"/>
           <w:sz w:val="24"/>
@@ -113,7 +112,7 @@
       <w:proofErr w:type="spellStart"/>
       <w:r>
         <w:rPr>
-          <w:rStyle w:val="lev"/>
+          <w:rStyle w:val="Strong"/>
           <w:b w:val="0"/>
           <w:bCs w:val="0"/>
           <w:sz w:val="24"/>
@@ -124,7 +123,7 @@
       <w:proofErr w:type="spellEnd"/>
       <w:r>
         <w:rPr>
-          <w:rStyle w:val="lev"/>
+          <w:rStyle w:val="Strong"/>
           <w:b w:val="0"/>
           <w:bCs w:val="0"/>
           <w:sz w:val="24"/>
@@ -136,7 +135,7 @@
     <w:p>
       <w:pPr>
         <w:rPr>
-          <w:rStyle w:val="lev"/>
+          <w:rStyle w:val="Strong"/>
           <w:b w:val="0"/>
           <w:bCs w:val="0"/>
           <w:sz w:val="24"/>
@@ -147,7 +146,7 @@
     <w:p>
       <w:pPr>
         <w:rPr>
-          <w:rStyle w:val="lev"/>
+          <w:rStyle w:val="Strong"/>
           <w:sz w:val="28"/>
           <w:szCs w:val="28"/>
           <w:u w:val="single"/>
@@ -155,7 +154,7 @@
       </w:pPr>
       <w:r>
         <w:rPr>
-          <w:rStyle w:val="lev"/>
+          <w:rStyle w:val="Strong"/>
           <w:sz w:val="28"/>
           <w:szCs w:val="28"/>
           <w:u w:val="single"/>
@@ -164,7 +163,7 @@
       </w:r>
       <w:r>
         <w:rPr>
-          <w:rStyle w:val="lev"/>
+          <w:rStyle w:val="Strong"/>
           <w:sz w:val="28"/>
           <w:szCs w:val="28"/>
           <w:u w:val="single"/>
@@ -173,7 +172,7 @@
       </w:r>
       <w:r>
         <w:rPr>
-          <w:rStyle w:val="lev"/>
+          <w:rStyle w:val="Strong"/>
           <w:sz w:val="28"/>
           <w:szCs w:val="28"/>
           <w:u w:val="single"/>
@@ -184,7 +183,7 @@
     <w:p>
       <w:pPr>
         <w:rPr>
-          <w:rStyle w:val="lev"/>
+          <w:rStyle w:val="Strong"/>
           <w:b w:val="0"/>
           <w:bCs w:val="0"/>
           <w:sz w:val="24"/>
@@ -193,7 +192,7 @@
       </w:pPr>
       <w:r>
         <w:rPr>
-          <w:rStyle w:val="lev"/>
+          <w:rStyle w:val="Strong"/>
           <w:b w:val="0"/>
           <w:bCs w:val="0"/>
           <w:sz w:val="24"/>
@@ -204,7 +203,7 @@
       <w:proofErr w:type="spellStart"/>
       <w:r>
         <w:rPr>
-          <w:rStyle w:val="lev"/>
+          <w:rStyle w:val="Strong"/>
           <w:b w:val="0"/>
           <w:bCs w:val="0"/>
           <w:sz w:val="24"/>
@@ -215,7 +214,7 @@
       <w:proofErr w:type="spellEnd"/>
       <w:r>
         <w:rPr>
-          <w:rStyle w:val="lev"/>
+          <w:rStyle w:val="Strong"/>
           <w:b w:val="0"/>
           <w:bCs w:val="0"/>
           <w:sz w:val="24"/>
@@ -226,7 +225,7 @@
       <w:proofErr w:type="spellStart"/>
       <w:r>
         <w:rPr>
-          <w:rStyle w:val="lev"/>
+          <w:rStyle w:val="Strong"/>
           <w:b w:val="0"/>
           <w:bCs w:val="0"/>
           <w:sz w:val="24"/>
@@ -237,17 +236,49 @@
       <w:proofErr w:type="spellEnd"/>
       <w:r>
         <w:rPr>
-          <w:rStyle w:val="lev"/>
-          <w:b w:val="0"/>
-          <w:bCs w:val="0"/>
-          <w:sz w:val="24"/>
-          <w:szCs w:val="24"/>
-        </w:rPr>
-        <w:t xml:space="preserve"> crawler, le jeu comporte également plusieurs éléments de RPG, comme des classes de joueurs avec des arbres de talents et du butin qui améliore les capacités des personnages. </w:t>
-      </w:r>
-      <w:r>
-        <w:rPr>
-          <w:rStyle w:val="lev"/>
+          <w:rStyle w:val="Strong"/>
+          <w:b w:val="0"/>
+          <w:bCs w:val="0"/>
+          <w:sz w:val="24"/>
+          <w:szCs w:val="24"/>
+        </w:rPr>
+        <w:t xml:space="preserve"> crawler, le jeu comporte également plusieurs éléments de RPG, comme des classes de joueurs avec des arbres de talents et du </w:t>
+      </w:r>
+      <w:proofErr w:type="spellStart"/>
+      <w:r>
+        <w:rPr>
+          <w:rStyle w:val="Strong"/>
+          <w:b w:val="0"/>
+          <w:bCs w:val="0"/>
+          <w:sz w:val="24"/>
+          <w:szCs w:val="24"/>
+        </w:rPr>
+        <w:t>loot</w:t>
+      </w:r>
+      <w:proofErr w:type="spellEnd"/>
+      <w:r>
+        <w:rPr>
+          <w:rStyle w:val="Strong"/>
+          <w:b w:val="0"/>
+          <w:bCs w:val="0"/>
+          <w:sz w:val="24"/>
+          <w:szCs w:val="24"/>
+        </w:rPr>
+        <w:t xml:space="preserve"> </w:t>
+      </w:r>
+      <w:r>
+        <w:rPr>
+          <w:rStyle w:val="Strong"/>
+          <w:b w:val="0"/>
+          <w:bCs w:val="0"/>
+          <w:sz w:val="24"/>
+          <w:szCs w:val="24"/>
+        </w:rPr>
+        <w:t xml:space="preserve">qui améliore les capacités des personnages. </w:t>
+      </w:r>
+      <w:r>
+        <w:rPr>
+          <w:rStyle w:val="Strong"/>
           <w:b w:val="0"/>
           <w:bCs w:val="0"/>
           <w:sz w:val="24"/>
@@ -665,13 +696,13 @@
     <w:name w:val="Normal"/>
     <w:qFormat/>
   </w:style>
-  <w:style w:type="character" w:default="1" w:styleId="Policepardfaut">
+  <w:style w:type="character" w:default="1" w:styleId="DefaultParagraphFont">
     <w:name w:val="Default Paragraph Font"/>
     <w:uiPriority w:val="1"/>
     <w:semiHidden/>
     <w:unhideWhenUsed/>
   </w:style>
-  <w:style w:type="table" w:default="1" w:styleId="TableauNormal">
+  <w:style w:type="table" w:default="1" w:styleId="TableNormal">
     <w:name w:val="Normal Table"/>
     <w:uiPriority w:val="99"/>
     <w:semiHidden/>
@@ -686,17 +717,17 @@
       </w:tblCellMar>
     </w:tblPr>
   </w:style>
-  <w:style w:type="numbering" w:default="1" w:styleId="Aucuneliste">
+  <w:style w:type="numbering" w:default="1" w:styleId="NoList">
     <w:name w:val="No List"/>
     <w:uiPriority w:val="99"/>
     <w:semiHidden/>
     <w:unhideWhenUsed/>
   </w:style>
-  <w:style w:type="paragraph" w:styleId="Titre">
+  <w:style w:type="paragraph" w:styleId="Title">
     <w:name w:val="Title"/>
     <w:basedOn w:val="Normal"/>
     <w:next w:val="Normal"/>
-    <w:link w:val="TitreCar"/>
+    <w:link w:val="TitleChar"/>
     <w:uiPriority w:val="10"/>
     <w:qFormat/>
     <w:rsid w:val="00A15DA6"/>
@@ -712,10 +743,10 @@
       <w:szCs w:val="56"/>
     </w:rPr>
   </w:style>
-  <w:style w:type="character" w:customStyle="1" w:styleId="TitreCar">
-    <w:name w:val="Titre Car"/>
-    <w:basedOn w:val="Policepardfaut"/>
-    <w:link w:val="Titre"/>
+  <w:style w:type="character" w:customStyle="1" w:styleId="TitleChar">
+    <w:name w:val="Title Char"/>
+    <w:basedOn w:val="DefaultParagraphFont"/>
+    <w:link w:val="Title"/>
     <w:uiPriority w:val="10"/>
     <w:rsid w:val="00A15DA6"/>
     <w:rPr>
@@ -726,11 +757,11 @@
       <w:szCs w:val="56"/>
     </w:rPr>
   </w:style>
-  <w:style w:type="paragraph" w:styleId="Sous-titre">
+  <w:style w:type="paragraph" w:styleId="Subtitle">
     <w:name w:val="Subtitle"/>
     <w:basedOn w:val="Normal"/>
     <w:next w:val="Normal"/>
-    <w:link w:val="Sous-titreCar"/>
+    <w:link w:val="SubtitleChar"/>
     <w:uiPriority w:val="11"/>
     <w:qFormat/>
     <w:rsid w:val="00A15DA6"/>
@@ -745,10 +776,10 @@
       <w:spacing w:val="15"/>
     </w:rPr>
   </w:style>
-  <w:style w:type="character" w:customStyle="1" w:styleId="Sous-titreCar">
-    <w:name w:val="Sous-titre Car"/>
-    <w:basedOn w:val="Policepardfaut"/>
-    <w:link w:val="Sous-titre"/>
+  <w:style w:type="character" w:customStyle="1" w:styleId="SubtitleChar">
+    <w:name w:val="Subtitle Char"/>
+    <w:basedOn w:val="DefaultParagraphFont"/>
+    <w:link w:val="Subtitle"/>
     <w:uiPriority w:val="11"/>
     <w:rsid w:val="00A15DA6"/>
     <w:rPr>
@@ -757,9 +788,9 @@
       <w:spacing w:val="15"/>
     </w:rPr>
   </w:style>
-  <w:style w:type="character" w:styleId="lev">
+  <w:style w:type="character" w:styleId="Strong">
     <w:name w:val="Strong"/>
-    <w:basedOn w:val="Policepardfaut"/>
+    <w:basedOn w:val="DefaultParagraphFont"/>
     <w:uiPriority w:val="22"/>
     <w:qFormat/>
     <w:rsid w:val="00A15DA6"/>

</xml_diff>